<commit_message>
11/15/2017 commit at office
</commit_message>
<xml_diff>
--- a/doc/Interview/Cac cau hoi phong van java.docx
+++ b/doc/Interview/Cac cau hoi phong van java.docx
@@ -1,6 +1,6 @@
 
 <file path=word/document.xml><?xml version="1.0" encoding="utf-8"?>
-<w:document xmlns:wpc="http://schemas.microsoft.com/office/word/2010/wordprocessingCanvas" xmlns:cx="http://schemas.microsoft.com/office/drawing/2014/chartex" xmlns:mc="http://schemas.openxmlformats.org/markup-compatibility/2006" xmlns:o="urn:schemas-microsoft-com:office:office" xmlns:r="http://schemas.openxmlformats.org/officeDocument/2006/relationships" xmlns:m="http://schemas.openxmlformats.org/officeDocument/2006/math" xmlns:v="urn:schemas-microsoft-com:vml" xmlns:wp14="http://schemas.microsoft.com/office/word/2010/wordprocessingDrawing" xmlns:wp="http://schemas.openxmlformats.org/drawingml/2006/wordprocessingDrawing" xmlns:w10="urn:schemas-microsoft-com:office:word" xmlns:w="http://schemas.openxmlformats.org/wordprocessingml/2006/main" xmlns:w14="http://schemas.microsoft.com/office/word/2010/wordml" xmlns:w15="http://schemas.microsoft.com/office/word/2012/wordml" xmlns:w16se="http://schemas.microsoft.com/office/word/2015/wordml/symex" xmlns:wpg="http://schemas.microsoft.com/office/word/2010/wordprocessingGroup" xmlns:wpi="http://schemas.microsoft.com/office/word/2010/wordprocessingInk" xmlns:wne="http://schemas.microsoft.com/office/word/2006/wordml" xmlns:wps="http://schemas.microsoft.com/office/word/2010/wordprocessingShape" mc:Ignorable="w14 w15 w16se wp14">
+<w:document xmlns:wpc="http://schemas.microsoft.com/office/word/2010/wordprocessingCanvas" xmlns:cx="http://schemas.microsoft.com/office/drawing/2014/chartex" xmlns:cx1="http://schemas.microsoft.com/office/drawing/2015/9/8/chartex" xmlns:cx2="http://schemas.microsoft.com/office/drawing/2015/10/21/chartex" xmlns:cx3="http://schemas.microsoft.com/office/drawing/2016/5/9/chartex" xmlns:cx4="http://schemas.microsoft.com/office/drawing/2016/5/10/chartex" xmlns:cx5="http://schemas.microsoft.com/office/drawing/2016/5/11/chartex" xmlns:cx6="http://schemas.microsoft.com/office/drawing/2016/5/12/chartex" xmlns:cx7="http://schemas.microsoft.com/office/drawing/2016/5/13/chartex" xmlns:cx8="http://schemas.microsoft.com/office/drawing/2016/5/14/chartex" xmlns:mc="http://schemas.openxmlformats.org/markup-compatibility/2006" xmlns:aink="http://schemas.microsoft.com/office/drawing/2016/ink" xmlns:am3d="http://schemas.microsoft.com/office/drawing/2017/model3d" xmlns:o="urn:schemas-microsoft-com:office:office" xmlns:r="http://schemas.openxmlformats.org/officeDocument/2006/relationships" xmlns:m="http://schemas.openxmlformats.org/officeDocument/2006/math" xmlns:v="urn:schemas-microsoft-com:vml" xmlns:wp14="http://schemas.microsoft.com/office/word/2010/wordprocessingDrawing" xmlns:wp="http://schemas.openxmlformats.org/drawingml/2006/wordprocessingDrawing" xmlns:w10="urn:schemas-microsoft-com:office:word" xmlns:w="http://schemas.openxmlformats.org/wordprocessingml/2006/main" xmlns:w14="http://schemas.microsoft.com/office/word/2010/wordml" xmlns:w15="http://schemas.microsoft.com/office/word/2012/wordml" xmlns:w16se="http://schemas.microsoft.com/office/word/2015/wordml/symex" xmlns:wpg="http://schemas.microsoft.com/office/word/2010/wordprocessingGroup" xmlns:wpi="http://schemas.microsoft.com/office/word/2010/wordprocessingInk" xmlns:wne="http://schemas.microsoft.com/office/word/2006/wordml" xmlns:wps="http://schemas.microsoft.com/office/word/2010/wordprocessingShape" mc:Ignorable="w14 w15 w16se wp14">
   <w:body>
     <w:p>
       <w:pPr>
@@ -294,6 +294,819 @@
       <w:r>
         <w:t>StringBuilder và StringBuffer có thể thay đổi được chuỗi, StringBuider k có synchronized, nên sử dụng đơn thread, còn StringBuffer có synchronized, sử dụng cho đa thread.</w:t>
       </w:r>
+    </w:p>
+    <w:p>
+      <w:pPr>
+        <w:pStyle w:val="Heading1"/>
+      </w:pPr>
+      <w:r>
+        <w:lastRenderedPageBreak/>
+        <w:t>8. Spring JPA là gì?</w:t>
+      </w:r>
+    </w:p>
+    <w:p>
+      <w:r>
+        <w:t>Ví dụ trong DB mình có table có nhiều column. Thì Spring JPA nó sẽ ánh xạ table đó với 1 object trong code của mình. Bây giờ thao tác với Database thì sẽ thao tác thông qua object, giúp việc code dễ dàng hơn.</w:t>
+      </w:r>
+    </w:p>
+    <w:p>
+      <w:pPr>
+        <w:pStyle w:val="Heading1"/>
+      </w:pPr>
+      <w:r>
+        <w:t>9. Có mấy cách dependency injection trong java?</w:t>
+      </w:r>
+    </w:p>
+    <w:p>
+      <w:r>
+        <w:t>Có 2 cách: dựa vào constructor và dựa vào setter</w:t>
+      </w:r>
+    </w:p>
+    <w:p>
+      <w:r>
+        <w:t>Dựa vào constructor:</w:t>
+      </w:r>
+    </w:p>
+    <w:p>
+      <w:pPr>
+        <w:tabs>
+          <w:tab w:val="left" w:pos="916"/>
+          <w:tab w:val="left" w:pos="1832"/>
+          <w:tab w:val="left" w:pos="2748"/>
+          <w:tab w:val="left" w:pos="3664"/>
+          <w:tab w:val="left" w:pos="4580"/>
+          <w:tab w:val="left" w:pos="5496"/>
+          <w:tab w:val="left" w:pos="6412"/>
+          <w:tab w:val="left" w:pos="7328"/>
+          <w:tab w:val="left" w:pos="8244"/>
+          <w:tab w:val="left" w:pos="9160"/>
+          <w:tab w:val="left" w:pos="10076"/>
+          <w:tab w:val="left" w:pos="10992"/>
+          <w:tab w:val="left" w:pos="11908"/>
+          <w:tab w:val="left" w:pos="12824"/>
+          <w:tab w:val="left" w:pos="13740"/>
+          <w:tab w:val="left" w:pos="14656"/>
+        </w:tabs>
+        <w:spacing w:after="0" w:line="240" w:lineRule="auto"/>
+        <w:rPr>
+          <w:rFonts w:ascii="Courier New" w:eastAsia="Times New Roman" w:hAnsi="Courier New" w:cs="Courier New"/>
+          <w:sz w:val="20"/>
+          <w:szCs w:val="20"/>
+        </w:rPr>
+      </w:pPr>
+      <w:r>
+        <w:rPr>
+          <w:rFonts w:ascii="Courier New" w:eastAsia="Times New Roman" w:hAnsi="Courier New" w:cs="Courier New"/>
+          <w:sz w:val="20"/>
+          <w:szCs w:val="20"/>
+        </w:rPr>
+        <w:t>&lt;bean id="dungsi" class="com.kaopiz.dungsi.DungSiThongThai"&gt;</w:t>
+      </w:r>
+    </w:p>
+    <w:p>
+      <w:pPr>
+        <w:tabs>
+          <w:tab w:val="left" w:pos="916"/>
+          <w:tab w:val="left" w:pos="1832"/>
+          <w:tab w:val="left" w:pos="2748"/>
+          <w:tab w:val="left" w:pos="3664"/>
+          <w:tab w:val="left" w:pos="4580"/>
+          <w:tab w:val="left" w:pos="5496"/>
+          <w:tab w:val="left" w:pos="6412"/>
+          <w:tab w:val="left" w:pos="7328"/>
+          <w:tab w:val="left" w:pos="8244"/>
+          <w:tab w:val="left" w:pos="9160"/>
+          <w:tab w:val="left" w:pos="10076"/>
+          <w:tab w:val="left" w:pos="10992"/>
+          <w:tab w:val="left" w:pos="11908"/>
+          <w:tab w:val="left" w:pos="12824"/>
+          <w:tab w:val="left" w:pos="13740"/>
+          <w:tab w:val="left" w:pos="14656"/>
+        </w:tabs>
+        <w:spacing w:after="0" w:line="240" w:lineRule="auto"/>
+        <w:rPr>
+          <w:rFonts w:ascii="Courier New" w:eastAsia="Times New Roman" w:hAnsi="Courier New" w:cs="Courier New"/>
+          <w:sz w:val="20"/>
+          <w:szCs w:val="20"/>
+        </w:rPr>
+      </w:pPr>
+      <w:r>
+        <w:rPr>
+          <w:rFonts w:ascii="Courier New" w:eastAsia="Times New Roman" w:hAnsi="Courier New" w:cs="Courier New"/>
+          <w:sz w:val="20"/>
+          <w:szCs w:val="20"/>
+        </w:rPr>
+        <w:t xml:space="preserve">    &lt;constructor-arg ref="nhiemvu" /&gt;</w:t>
+      </w:r>
+    </w:p>
+    <w:p>
+      <w:pPr>
+        <w:tabs>
+          <w:tab w:val="left" w:pos="916"/>
+          <w:tab w:val="left" w:pos="1832"/>
+          <w:tab w:val="left" w:pos="2748"/>
+          <w:tab w:val="left" w:pos="3664"/>
+          <w:tab w:val="left" w:pos="4580"/>
+          <w:tab w:val="left" w:pos="5496"/>
+          <w:tab w:val="left" w:pos="6412"/>
+          <w:tab w:val="left" w:pos="7328"/>
+          <w:tab w:val="left" w:pos="8244"/>
+          <w:tab w:val="left" w:pos="9160"/>
+          <w:tab w:val="left" w:pos="10076"/>
+          <w:tab w:val="left" w:pos="10992"/>
+          <w:tab w:val="left" w:pos="11908"/>
+          <w:tab w:val="left" w:pos="12824"/>
+          <w:tab w:val="left" w:pos="13740"/>
+          <w:tab w:val="left" w:pos="14656"/>
+        </w:tabs>
+        <w:spacing w:after="0" w:line="240" w:lineRule="auto"/>
+        <w:rPr>
+          <w:rFonts w:ascii="Courier New" w:eastAsia="Times New Roman" w:hAnsi="Courier New" w:cs="Courier New"/>
+          <w:sz w:val="20"/>
+          <w:szCs w:val="20"/>
+        </w:rPr>
+      </w:pPr>
+      <w:r>
+        <w:rPr>
+          <w:rFonts w:ascii="Courier New" w:eastAsia="Times New Roman" w:hAnsi="Courier New" w:cs="Courier New"/>
+          <w:sz w:val="20"/>
+          <w:szCs w:val="20"/>
+        </w:rPr>
+        <w:t>&lt;/bean&gt;</w:t>
+      </w:r>
+    </w:p>
+    <w:p>
+      <w:pPr>
+        <w:tabs>
+          <w:tab w:val="left" w:pos="916"/>
+          <w:tab w:val="left" w:pos="1832"/>
+          <w:tab w:val="left" w:pos="2748"/>
+          <w:tab w:val="left" w:pos="3664"/>
+          <w:tab w:val="left" w:pos="4580"/>
+          <w:tab w:val="left" w:pos="5496"/>
+          <w:tab w:val="left" w:pos="6412"/>
+          <w:tab w:val="left" w:pos="7328"/>
+          <w:tab w:val="left" w:pos="8244"/>
+          <w:tab w:val="left" w:pos="9160"/>
+          <w:tab w:val="left" w:pos="10076"/>
+          <w:tab w:val="left" w:pos="10992"/>
+          <w:tab w:val="left" w:pos="11908"/>
+          <w:tab w:val="left" w:pos="12824"/>
+          <w:tab w:val="left" w:pos="13740"/>
+          <w:tab w:val="left" w:pos="14656"/>
+        </w:tabs>
+        <w:spacing w:after="0" w:line="240" w:lineRule="auto"/>
+        <w:rPr>
+          <w:rFonts w:ascii="Courier New" w:eastAsia="Times New Roman" w:hAnsi="Courier New" w:cs="Courier New"/>
+          <w:sz w:val="20"/>
+          <w:szCs w:val="20"/>
+        </w:rPr>
+      </w:pPr>
+    </w:p>
+    <w:p>
+      <w:pPr>
+        <w:tabs>
+          <w:tab w:val="left" w:pos="916"/>
+          <w:tab w:val="left" w:pos="1832"/>
+          <w:tab w:val="left" w:pos="2748"/>
+          <w:tab w:val="left" w:pos="3664"/>
+          <w:tab w:val="left" w:pos="4580"/>
+          <w:tab w:val="left" w:pos="5496"/>
+          <w:tab w:val="left" w:pos="6412"/>
+          <w:tab w:val="left" w:pos="7328"/>
+          <w:tab w:val="left" w:pos="8244"/>
+          <w:tab w:val="left" w:pos="9160"/>
+          <w:tab w:val="left" w:pos="10076"/>
+          <w:tab w:val="left" w:pos="10992"/>
+          <w:tab w:val="left" w:pos="11908"/>
+          <w:tab w:val="left" w:pos="12824"/>
+          <w:tab w:val="left" w:pos="13740"/>
+          <w:tab w:val="left" w:pos="14656"/>
+        </w:tabs>
+        <w:spacing w:after="0" w:line="240" w:lineRule="auto"/>
+        <w:rPr>
+          <w:rFonts w:ascii="Courier New" w:eastAsia="Times New Roman" w:hAnsi="Courier New" w:cs="Courier New"/>
+          <w:sz w:val="20"/>
+          <w:szCs w:val="20"/>
+        </w:rPr>
+      </w:pPr>
+      <w:r>
+        <w:rPr>
+          <w:rFonts w:ascii="Courier New" w:eastAsia="Times New Roman" w:hAnsi="Courier New" w:cs="Courier New"/>
+          <w:sz w:val="20"/>
+          <w:szCs w:val="20"/>
+        </w:rPr>
+        <w:t>&lt;bean id="nhiemvu" class="com.kaopiz.nhiemvu.NhiemVuMuaRauDen"&gt;</w:t>
+      </w:r>
+    </w:p>
+    <w:p>
+      <w:pPr>
+        <w:tabs>
+          <w:tab w:val="left" w:pos="916"/>
+          <w:tab w:val="left" w:pos="1832"/>
+          <w:tab w:val="left" w:pos="2748"/>
+          <w:tab w:val="left" w:pos="3664"/>
+          <w:tab w:val="left" w:pos="4580"/>
+          <w:tab w:val="left" w:pos="5496"/>
+          <w:tab w:val="left" w:pos="6412"/>
+          <w:tab w:val="left" w:pos="7328"/>
+          <w:tab w:val="left" w:pos="8244"/>
+          <w:tab w:val="left" w:pos="9160"/>
+          <w:tab w:val="left" w:pos="10076"/>
+          <w:tab w:val="left" w:pos="10992"/>
+          <w:tab w:val="left" w:pos="11908"/>
+          <w:tab w:val="left" w:pos="12824"/>
+          <w:tab w:val="left" w:pos="13740"/>
+          <w:tab w:val="left" w:pos="14656"/>
+        </w:tabs>
+        <w:spacing w:after="0" w:line="240" w:lineRule="auto"/>
+        <w:rPr>
+          <w:rFonts w:ascii="Courier New" w:eastAsia="Times New Roman" w:hAnsi="Courier New" w:cs="Courier New"/>
+          <w:sz w:val="20"/>
+          <w:szCs w:val="20"/>
+        </w:rPr>
+      </w:pPr>
+      <w:r>
+        <w:rPr>
+          <w:rFonts w:ascii="Courier New" w:eastAsia="Times New Roman" w:hAnsi="Courier New" w:cs="Courier New"/>
+          <w:sz w:val="20"/>
+          <w:szCs w:val="20"/>
+        </w:rPr>
+        <w:t xml:space="preserve">    &lt;constructor-arg value="#{T(System).out}" /&gt;</w:t>
+      </w:r>
+    </w:p>
+    <w:p>
+      <w:pPr>
+        <w:tabs>
+          <w:tab w:val="left" w:pos="916"/>
+          <w:tab w:val="left" w:pos="1832"/>
+          <w:tab w:val="left" w:pos="2748"/>
+          <w:tab w:val="left" w:pos="3664"/>
+          <w:tab w:val="left" w:pos="4580"/>
+          <w:tab w:val="left" w:pos="5496"/>
+          <w:tab w:val="left" w:pos="6412"/>
+          <w:tab w:val="left" w:pos="7328"/>
+          <w:tab w:val="left" w:pos="8244"/>
+          <w:tab w:val="left" w:pos="9160"/>
+          <w:tab w:val="left" w:pos="10076"/>
+          <w:tab w:val="left" w:pos="10992"/>
+          <w:tab w:val="left" w:pos="11908"/>
+          <w:tab w:val="left" w:pos="12824"/>
+          <w:tab w:val="left" w:pos="13740"/>
+          <w:tab w:val="left" w:pos="14656"/>
+        </w:tabs>
+        <w:spacing w:after="0" w:line="240" w:lineRule="auto"/>
+        <w:rPr>
+          <w:rFonts w:ascii="Courier New" w:eastAsia="Times New Roman" w:hAnsi="Courier New" w:cs="Courier New"/>
+          <w:sz w:val="20"/>
+          <w:szCs w:val="20"/>
+        </w:rPr>
+      </w:pPr>
+      <w:r>
+        <w:rPr>
+          <w:rFonts w:ascii="Courier New" w:eastAsia="Times New Roman" w:hAnsi="Courier New" w:cs="Courier New"/>
+          <w:sz w:val="20"/>
+          <w:szCs w:val="20"/>
+        </w:rPr>
+        <w:t>&lt;/bean&gt;</w:t>
+      </w:r>
+    </w:p>
+    <w:p/>
+    <w:p>
+      <w:r>
+        <w:t>Dựa vào setter:</w:t>
+      </w:r>
+    </w:p>
+    <w:p>
+      <w:pPr>
+        <w:pStyle w:val="HTMLPreformatted"/>
+        <w:rPr>
+          <w:rStyle w:val="pln"/>
+        </w:rPr>
+      </w:pPr>
+      <w:r>
+        <w:rPr>
+          <w:rStyle w:val="tag"/>
+        </w:rPr>
+        <w:t>&lt;bean</w:t>
+      </w:r>
+      <w:r>
+        <w:rPr>
+          <w:rStyle w:val="pln"/>
+        </w:rPr>
+        <w:t xml:space="preserve"> </w:t>
+      </w:r>
+      <w:r>
+        <w:rPr>
+          <w:rStyle w:val="atn"/>
+        </w:rPr>
+        <w:t>id</w:t>
+      </w:r>
+      <w:r>
+        <w:rPr>
+          <w:rStyle w:val="pln"/>
+        </w:rPr>
+        <w:t xml:space="preserve"> </w:t>
+      </w:r>
+      <w:r>
+        <w:rPr>
+          <w:rStyle w:val="pun"/>
+        </w:rPr>
+        <w:t>=</w:t>
+      </w:r>
+      <w:r>
+        <w:rPr>
+          <w:rStyle w:val="pln"/>
+        </w:rPr>
+        <w:t xml:space="preserve"> </w:t>
+      </w:r>
+      <w:r>
+        <w:rPr>
+          <w:rStyle w:val="atv"/>
+        </w:rPr>
+        <w:t>"john-classic"</w:t>
+      </w:r>
+      <w:r>
+        <w:rPr>
+          <w:rStyle w:val="pln"/>
+        </w:rPr>
+        <w:t xml:space="preserve"> </w:t>
+      </w:r>
+      <w:r>
+        <w:rPr>
+          <w:rStyle w:val="atn"/>
+        </w:rPr>
+        <w:t>class</w:t>
+      </w:r>
+      <w:r>
+        <w:rPr>
+          <w:rStyle w:val="pln"/>
+        </w:rPr>
+        <w:t xml:space="preserve"> </w:t>
+      </w:r>
+      <w:r>
+        <w:rPr>
+          <w:rStyle w:val="pun"/>
+        </w:rPr>
+        <w:t>=</w:t>
+      </w:r>
+      <w:r>
+        <w:rPr>
+          <w:rStyle w:val="pln"/>
+        </w:rPr>
+        <w:t xml:space="preserve"> </w:t>
+      </w:r>
+      <w:r>
+        <w:rPr>
+          <w:rStyle w:val="atv"/>
+        </w:rPr>
+        <w:t>"com.example.Person"</w:t>
+      </w:r>
+      <w:r>
+        <w:rPr>
+          <w:rStyle w:val="tag"/>
+        </w:rPr>
+        <w:t>&gt;</w:t>
+      </w:r>
+    </w:p>
+    <w:p>
+      <w:pPr>
+        <w:pStyle w:val="HTMLPreformatted"/>
+        <w:rPr>
+          <w:rStyle w:val="pln"/>
+        </w:rPr>
+      </w:pPr>
+      <w:r>
+        <w:rPr>
+          <w:rStyle w:val="pln"/>
+        </w:rPr>
+        <w:t xml:space="preserve">      </w:t>
+      </w:r>
+      <w:r>
+        <w:rPr>
+          <w:rStyle w:val="tag"/>
+        </w:rPr>
+        <w:t>&lt;property</w:t>
+      </w:r>
+      <w:r>
+        <w:rPr>
+          <w:rStyle w:val="pln"/>
+        </w:rPr>
+        <w:t xml:space="preserve"> </w:t>
+      </w:r>
+      <w:r>
+        <w:rPr>
+          <w:rStyle w:val="atn"/>
+        </w:rPr>
+        <w:t>name</w:t>
+      </w:r>
+      <w:r>
+        <w:rPr>
+          <w:rStyle w:val="pln"/>
+        </w:rPr>
+        <w:t xml:space="preserve"> </w:t>
+      </w:r>
+      <w:r>
+        <w:rPr>
+          <w:rStyle w:val="pun"/>
+        </w:rPr>
+        <w:t>=</w:t>
+      </w:r>
+      <w:r>
+        <w:rPr>
+          <w:rStyle w:val="pln"/>
+        </w:rPr>
+        <w:t xml:space="preserve"> </w:t>
+      </w:r>
+      <w:r>
+        <w:rPr>
+          <w:rStyle w:val="atv"/>
+        </w:rPr>
+        <w:t>"name"</w:t>
+      </w:r>
+      <w:r>
+        <w:rPr>
+          <w:rStyle w:val="pln"/>
+        </w:rPr>
+        <w:t xml:space="preserve"> </w:t>
+      </w:r>
+      <w:r>
+        <w:rPr>
+          <w:rStyle w:val="atn"/>
+        </w:rPr>
+        <w:t>value</w:t>
+      </w:r>
+      <w:r>
+        <w:rPr>
+          <w:rStyle w:val="pln"/>
+        </w:rPr>
+        <w:t xml:space="preserve"> </w:t>
+      </w:r>
+      <w:r>
+        <w:rPr>
+          <w:rStyle w:val="pun"/>
+        </w:rPr>
+        <w:t>=</w:t>
+      </w:r>
+      <w:r>
+        <w:rPr>
+          <w:rStyle w:val="pln"/>
+        </w:rPr>
+        <w:t xml:space="preserve"> </w:t>
+      </w:r>
+      <w:r>
+        <w:rPr>
+          <w:rStyle w:val="atv"/>
+        </w:rPr>
+        <w:t>"John Doe"</w:t>
+      </w:r>
+      <w:r>
+        <w:rPr>
+          <w:rStyle w:val="tag"/>
+        </w:rPr>
+        <w:t>/&gt;</w:t>
+      </w:r>
+    </w:p>
+    <w:p>
+      <w:pPr>
+        <w:pStyle w:val="HTMLPreformatted"/>
+        <w:rPr>
+          <w:rStyle w:val="pln"/>
+        </w:rPr>
+      </w:pPr>
+      <w:r>
+        <w:rPr>
+          <w:rStyle w:val="pln"/>
+        </w:rPr>
+        <w:t xml:space="preserve">      </w:t>
+      </w:r>
+      <w:r>
+        <w:rPr>
+          <w:rStyle w:val="tag"/>
+        </w:rPr>
+        <w:t>&lt;property</w:t>
+      </w:r>
+      <w:r>
+        <w:rPr>
+          <w:rStyle w:val="pln"/>
+        </w:rPr>
+        <w:t xml:space="preserve"> </w:t>
+      </w:r>
+      <w:r>
+        <w:rPr>
+          <w:rStyle w:val="atn"/>
+        </w:rPr>
+        <w:t>name</w:t>
+      </w:r>
+      <w:r>
+        <w:rPr>
+          <w:rStyle w:val="pln"/>
+        </w:rPr>
+        <w:t xml:space="preserve"> </w:t>
+      </w:r>
+      <w:r>
+        <w:rPr>
+          <w:rStyle w:val="pun"/>
+        </w:rPr>
+        <w:t>=</w:t>
+      </w:r>
+      <w:r>
+        <w:rPr>
+          <w:rStyle w:val="pln"/>
+        </w:rPr>
+        <w:t xml:space="preserve"> </w:t>
+      </w:r>
+      <w:r>
+        <w:rPr>
+          <w:rStyle w:val="atv"/>
+        </w:rPr>
+        <w:t>"spouse"</w:t>
+      </w:r>
+      <w:r>
+        <w:rPr>
+          <w:rStyle w:val="pln"/>
+        </w:rPr>
+        <w:t xml:space="preserve"> </w:t>
+      </w:r>
+      <w:r>
+        <w:rPr>
+          <w:rStyle w:val="atn"/>
+        </w:rPr>
+        <w:t>ref</w:t>
+      </w:r>
+      <w:r>
+        <w:rPr>
+          <w:rStyle w:val="pln"/>
+        </w:rPr>
+        <w:t xml:space="preserve"> </w:t>
+      </w:r>
+      <w:r>
+        <w:rPr>
+          <w:rStyle w:val="pun"/>
+        </w:rPr>
+        <w:t>=</w:t>
+      </w:r>
+      <w:r>
+        <w:rPr>
+          <w:rStyle w:val="pln"/>
+        </w:rPr>
+        <w:t xml:space="preserve"> </w:t>
+      </w:r>
+      <w:r>
+        <w:rPr>
+          <w:rStyle w:val="atv"/>
+        </w:rPr>
+        <w:t>"jane"</w:t>
+      </w:r>
+      <w:r>
+        <w:rPr>
+          <w:rStyle w:val="tag"/>
+        </w:rPr>
+        <w:t>/&gt;</w:t>
+      </w:r>
+    </w:p>
+    <w:p>
+      <w:pPr>
+        <w:pStyle w:val="HTMLPreformatted"/>
+        <w:rPr>
+          <w:rStyle w:val="pln"/>
+        </w:rPr>
+      </w:pPr>
+      <w:r>
+        <w:rPr>
+          <w:rStyle w:val="pln"/>
+        </w:rPr>
+        <w:t xml:space="preserve">   </w:t>
+      </w:r>
+      <w:r>
+        <w:rPr>
+          <w:rStyle w:val="tag"/>
+        </w:rPr>
+        <w:t>&lt;/bean&gt;</w:t>
+      </w:r>
+    </w:p>
+    <w:p>
+      <w:pPr>
+        <w:pStyle w:val="HTMLPreformatted"/>
+        <w:rPr>
+          <w:rStyle w:val="pln"/>
+        </w:rPr>
+      </w:pPr>
+    </w:p>
+    <w:p>
+      <w:pPr>
+        <w:pStyle w:val="HTMLPreformatted"/>
+        <w:rPr>
+          <w:rStyle w:val="pln"/>
+        </w:rPr>
+      </w:pPr>
+      <w:r>
+        <w:rPr>
+          <w:rStyle w:val="pln"/>
+        </w:rPr>
+        <w:t xml:space="preserve">   </w:t>
+      </w:r>
+      <w:r>
+        <w:rPr>
+          <w:rStyle w:val="tag"/>
+        </w:rPr>
+        <w:t>&lt;bean</w:t>
+      </w:r>
+      <w:r>
+        <w:rPr>
+          <w:rStyle w:val="pln"/>
+        </w:rPr>
+        <w:t xml:space="preserve"> </w:t>
+      </w:r>
+      <w:r>
+        <w:rPr>
+          <w:rStyle w:val="atn"/>
+        </w:rPr>
+        <w:t>name</w:t>
+      </w:r>
+      <w:r>
+        <w:rPr>
+          <w:rStyle w:val="pln"/>
+        </w:rPr>
+        <w:t xml:space="preserve"> </w:t>
+      </w:r>
+      <w:r>
+        <w:rPr>
+          <w:rStyle w:val="pun"/>
+        </w:rPr>
+        <w:t>=</w:t>
+      </w:r>
+      <w:r>
+        <w:rPr>
+          <w:rStyle w:val="pln"/>
+        </w:rPr>
+        <w:t xml:space="preserve"> </w:t>
+      </w:r>
+      <w:r>
+        <w:rPr>
+          <w:rStyle w:val="atv"/>
+        </w:rPr>
+        <w:t>"jane"</w:t>
+      </w:r>
+      <w:r>
+        <w:rPr>
+          <w:rStyle w:val="pln"/>
+        </w:rPr>
+        <w:t xml:space="preserve"> </w:t>
+      </w:r>
+      <w:r>
+        <w:rPr>
+          <w:rStyle w:val="atn"/>
+        </w:rPr>
+        <w:t>class</w:t>
+      </w:r>
+      <w:r>
+        <w:rPr>
+          <w:rStyle w:val="pln"/>
+        </w:rPr>
+        <w:t xml:space="preserve"> </w:t>
+      </w:r>
+      <w:r>
+        <w:rPr>
+          <w:rStyle w:val="pun"/>
+        </w:rPr>
+        <w:t>=</w:t>
+      </w:r>
+      <w:r>
+        <w:rPr>
+          <w:rStyle w:val="pln"/>
+        </w:rPr>
+        <w:t xml:space="preserve"> </w:t>
+      </w:r>
+      <w:r>
+        <w:rPr>
+          <w:rStyle w:val="atv"/>
+        </w:rPr>
+        <w:t>"com.example.Person"</w:t>
+      </w:r>
+      <w:r>
+        <w:rPr>
+          <w:rStyle w:val="tag"/>
+        </w:rPr>
+        <w:t>&gt;</w:t>
+      </w:r>
+    </w:p>
+    <w:p>
+      <w:pPr>
+        <w:pStyle w:val="HTMLPreformatted"/>
+        <w:rPr>
+          <w:rStyle w:val="pln"/>
+        </w:rPr>
+      </w:pPr>
+      <w:r>
+        <w:rPr>
+          <w:rStyle w:val="pln"/>
+        </w:rPr>
+        <w:t xml:space="preserve">      </w:t>
+      </w:r>
+      <w:r>
+        <w:rPr>
+          <w:rStyle w:val="tag"/>
+        </w:rPr>
+        <w:t>&lt;property</w:t>
+      </w:r>
+      <w:r>
+        <w:rPr>
+          <w:rStyle w:val="pln"/>
+        </w:rPr>
+        <w:t xml:space="preserve"> </w:t>
+      </w:r>
+      <w:r>
+        <w:rPr>
+          <w:rStyle w:val="atn"/>
+        </w:rPr>
+        <w:t>name</w:t>
+      </w:r>
+      <w:r>
+        <w:rPr>
+          <w:rStyle w:val="pln"/>
+        </w:rPr>
+        <w:t xml:space="preserve"> </w:t>
+      </w:r>
+      <w:r>
+        <w:rPr>
+          <w:rStyle w:val="pun"/>
+        </w:rPr>
+        <w:t>=</w:t>
+      </w:r>
+      <w:r>
+        <w:rPr>
+          <w:rStyle w:val="pln"/>
+        </w:rPr>
+        <w:t xml:space="preserve"> </w:t>
+      </w:r>
+      <w:r>
+        <w:rPr>
+          <w:rStyle w:val="atv"/>
+        </w:rPr>
+        <w:t>"name"</w:t>
+      </w:r>
+      <w:r>
+        <w:rPr>
+          <w:rStyle w:val="pln"/>
+        </w:rPr>
+        <w:t xml:space="preserve"> </w:t>
+      </w:r>
+      <w:r>
+        <w:rPr>
+          <w:rStyle w:val="atn"/>
+        </w:rPr>
+        <w:t>value</w:t>
+      </w:r>
+      <w:r>
+        <w:rPr>
+          <w:rStyle w:val="pln"/>
+        </w:rPr>
+        <w:t xml:space="preserve"> </w:t>
+      </w:r>
+      <w:r>
+        <w:rPr>
+          <w:rStyle w:val="pun"/>
+        </w:rPr>
+        <w:t>=</w:t>
+      </w:r>
+      <w:r>
+        <w:rPr>
+          <w:rStyle w:val="pln"/>
+        </w:rPr>
+        <w:t xml:space="preserve"> </w:t>
+      </w:r>
+      <w:r>
+        <w:rPr>
+          <w:rStyle w:val="atv"/>
+        </w:rPr>
+        <w:t>"John Doe"</w:t>
+      </w:r>
+      <w:r>
+        <w:rPr>
+          <w:rStyle w:val="tag"/>
+        </w:rPr>
+        <w:t>/&gt;</w:t>
+      </w:r>
+    </w:p>
+    <w:p>
+      <w:pPr>
+        <w:pStyle w:val="HTMLPreformatted"/>
+      </w:pPr>
+      <w:r>
+        <w:rPr>
+          <w:rStyle w:val="pln"/>
+        </w:rPr>
+        <w:t xml:space="preserve">   </w:t>
+      </w:r>
+      <w:r>
+        <w:rPr>
+          <w:rStyle w:val="tag"/>
+        </w:rPr>
+        <w:t>&lt;/bean&gt;</w:t>
+      </w:r>
+    </w:p>
+    <w:p>
       <w:bookmarkStart w:id="0" w:name="_GoBack"/>
       <w:bookmarkEnd w:id="0"/>
     </w:p>
@@ -324,7 +1137,7 @@
       </w:pPr>
     </w:pPrDefault>
   </w:docDefaults>
-  <w:latentStyles w:defLockedState="0" w:defUIPriority="99" w:defSemiHidden="0" w:defUnhideWhenUsed="0" w:defQFormat="0" w:count="371">
+  <w:latentStyles w:defLockedState="0" w:defUIPriority="99" w:defSemiHidden="0" w:defUnhideWhenUsed="0" w:defQFormat="0" w:count="375">
     <w:lsdException w:name="Normal" w:uiPriority="0" w:qFormat="1"/>
     <w:lsdException w:name="heading 1" w:uiPriority="9" w:qFormat="1"/>
     <w:lsdException w:name="heading 2" w:semiHidden="1" w:uiPriority="9" w:unhideWhenUsed="1" w:qFormat="1"/>
@@ -430,7 +1243,6 @@
     <w:lsdException w:name="HTML Sample" w:semiHidden="1" w:unhideWhenUsed="1"/>
     <w:lsdException w:name="HTML Typewriter" w:semiHidden="1" w:unhideWhenUsed="1"/>
     <w:lsdException w:name="HTML Variable" w:semiHidden="1" w:unhideWhenUsed="1"/>
-    <w:lsdException w:name="Normal Table" w:semiHidden="1" w:unhideWhenUsed="1"/>
     <w:lsdException w:name="annotation subject" w:semiHidden="1" w:unhideWhenUsed="1"/>
     <w:lsdException w:name="No List" w:semiHidden="1" w:unhideWhenUsed="1"/>
     <w:lsdException w:name="Outline List 1" w:semiHidden="1" w:unhideWhenUsed="1"/>
@@ -474,10 +1286,8 @@
     <w:lsdException w:name="Table Elegant" w:semiHidden="1" w:unhideWhenUsed="1"/>
     <w:lsdException w:name="Table Professional" w:semiHidden="1" w:unhideWhenUsed="1"/>
     <w:lsdException w:name="Table Subtle 1" w:semiHidden="1" w:unhideWhenUsed="1"/>
-    <w:lsdException w:name="Table Subtle 2" w:semiHidden="1" w:unhideWhenUsed="1"/>
     <w:lsdException w:name="Table Web 1" w:semiHidden="1" w:unhideWhenUsed="1"/>
     <w:lsdException w:name="Table Web 2" w:semiHidden="1" w:unhideWhenUsed="1"/>
-    <w:lsdException w:name="Table Web 3" w:semiHidden="1" w:unhideWhenUsed="1"/>
     <w:lsdException w:name="Balloon Text" w:semiHidden="1" w:unhideWhenUsed="1"/>
     <w:lsdException w:name="Table Grid" w:uiPriority="39"/>
     <w:lsdException w:name="Table Theme" w:semiHidden="1" w:unhideWhenUsed="1"/>
@@ -696,6 +1506,10 @@
     <w:lsdException w:name="List Table 5 Dark Accent 6" w:uiPriority="50"/>
     <w:lsdException w:name="List Table 6 Colorful Accent 6" w:uiPriority="51"/>
     <w:lsdException w:name="List Table 7 Colorful Accent 6" w:uiPriority="52"/>
+    <w:lsdException w:name="Mention" w:semiHidden="1" w:unhideWhenUsed="1"/>
+    <w:lsdException w:name="Smart Hyperlink" w:semiHidden="1" w:unhideWhenUsed="1"/>
+    <w:lsdException w:name="Hashtag" w:semiHidden="1" w:unhideWhenUsed="1"/>
+    <w:lsdException w:name="Unresolved Mention" w:semiHidden="1" w:unhideWhenUsed="1"/>
   </w:latentStyles>
   <w:style w:type="paragraph" w:default="1" w:styleId="Normal">
     <w:name w:val="Normal"/>
@@ -772,6 +1586,102 @@
       <w:sz w:val="32"/>
       <w:szCs w:val="32"/>
     </w:rPr>
+  </w:style>
+  <w:style w:type="paragraph" w:styleId="HTMLPreformatted">
+    <w:name w:val="HTML Preformatted"/>
+    <w:basedOn w:val="Normal"/>
+    <w:link w:val="HTMLPreformattedChar"/>
+    <w:uiPriority w:val="99"/>
+    <w:semiHidden/>
+    <w:unhideWhenUsed/>
+    <w:rsid w:val="00F93074"/>
+    <w:pPr>
+      <w:tabs>
+        <w:tab w:val="left" w:pos="916"/>
+        <w:tab w:val="left" w:pos="1832"/>
+        <w:tab w:val="left" w:pos="2748"/>
+        <w:tab w:val="left" w:pos="3664"/>
+        <w:tab w:val="left" w:pos="4580"/>
+        <w:tab w:val="left" w:pos="5496"/>
+        <w:tab w:val="left" w:pos="6412"/>
+        <w:tab w:val="left" w:pos="7328"/>
+        <w:tab w:val="left" w:pos="8244"/>
+        <w:tab w:val="left" w:pos="9160"/>
+        <w:tab w:val="left" w:pos="10076"/>
+        <w:tab w:val="left" w:pos="10992"/>
+        <w:tab w:val="left" w:pos="11908"/>
+        <w:tab w:val="left" w:pos="12824"/>
+        <w:tab w:val="left" w:pos="13740"/>
+        <w:tab w:val="left" w:pos="14656"/>
+      </w:tabs>
+      <w:spacing w:after="0" w:line="240" w:lineRule="auto"/>
+    </w:pPr>
+    <w:rPr>
+      <w:rFonts w:ascii="Courier New" w:eastAsia="Times New Roman" w:hAnsi="Courier New" w:cs="Courier New"/>
+      <w:sz w:val="20"/>
+      <w:szCs w:val="20"/>
+    </w:rPr>
+  </w:style>
+  <w:style w:type="character" w:customStyle="1" w:styleId="HTMLPreformattedChar">
+    <w:name w:val="HTML Preformatted Char"/>
+    <w:basedOn w:val="DefaultParagraphFont"/>
+    <w:link w:val="HTMLPreformatted"/>
+    <w:uiPriority w:val="99"/>
+    <w:semiHidden/>
+    <w:rsid w:val="00F93074"/>
+    <w:rPr>
+      <w:rFonts w:ascii="Courier New" w:eastAsia="Times New Roman" w:hAnsi="Courier New" w:cs="Courier New"/>
+      <w:sz w:val="20"/>
+      <w:szCs w:val="20"/>
+    </w:rPr>
+  </w:style>
+  <w:style w:type="character" w:styleId="HTMLCode">
+    <w:name w:val="HTML Code"/>
+    <w:basedOn w:val="DefaultParagraphFont"/>
+    <w:uiPriority w:val="99"/>
+    <w:semiHidden/>
+    <w:unhideWhenUsed/>
+    <w:rsid w:val="00F93074"/>
+    <w:rPr>
+      <w:rFonts w:ascii="Courier New" w:eastAsia="Times New Roman" w:hAnsi="Courier New" w:cs="Courier New"/>
+      <w:sz w:val="20"/>
+      <w:szCs w:val="20"/>
+    </w:rPr>
+  </w:style>
+  <w:style w:type="character" w:customStyle="1" w:styleId="hljs-string">
+    <w:name w:val="hljs-string"/>
+    <w:basedOn w:val="DefaultParagraphFont"/>
+    <w:rsid w:val="00F93074"/>
+  </w:style>
+  <w:style w:type="character" w:customStyle="1" w:styleId="hljs-keyword">
+    <w:name w:val="hljs-keyword"/>
+    <w:basedOn w:val="DefaultParagraphFont"/>
+    <w:rsid w:val="00F93074"/>
+  </w:style>
+  <w:style w:type="character" w:customStyle="1" w:styleId="tag">
+    <w:name w:val="tag"/>
+    <w:basedOn w:val="DefaultParagraphFont"/>
+    <w:rsid w:val="00F93074"/>
+  </w:style>
+  <w:style w:type="character" w:customStyle="1" w:styleId="pln">
+    <w:name w:val="pln"/>
+    <w:basedOn w:val="DefaultParagraphFont"/>
+    <w:rsid w:val="00F93074"/>
+  </w:style>
+  <w:style w:type="character" w:customStyle="1" w:styleId="atn">
+    <w:name w:val="atn"/>
+    <w:basedOn w:val="DefaultParagraphFont"/>
+    <w:rsid w:val="00F93074"/>
+  </w:style>
+  <w:style w:type="character" w:customStyle="1" w:styleId="pun">
+    <w:name w:val="pun"/>
+    <w:basedOn w:val="DefaultParagraphFont"/>
+    <w:rsid w:val="00F93074"/>
+  </w:style>
+  <w:style w:type="character" w:customStyle="1" w:styleId="atv">
+    <w:name w:val="atv"/>
+    <w:basedOn w:val="DefaultParagraphFont"/>
+    <w:rsid w:val="00F93074"/>
   </w:style>
 </w:styles>
 </file>

</xml_diff>